<commit_message>
Quick bug fix in IO.java
</commit_message>
<xml_diff>
--- a/VPA.docx
+++ b/VPA.docx
@@ -282,13 +282,7 @@
         <w:pStyle w:val="ListBullet"/>
       </w:pPr>
       <w:r>
-        <w:t xml:space="preserve">Column </w:t>
-      </w:r>
-      <w:r>
-        <w:t>4</w:t>
-      </w:r>
-      <w:r>
-        <w:t>: a string representing the record title. This is identical for each VEO.</w:t>
+        <w:t>Column 4: a string representing the record title. This is identical for each VEO.</w:t>
       </w:r>
     </w:p>
     <w:p>
@@ -369,33 +363,15 @@
         <w:pStyle w:val="ListBullet"/>
       </w:pPr>
       <w:r>
-        <w:t>Column 1: a string representing the VA (agency) number. Currently set to ‘</w:t>
-      </w:r>
-      <w:r>
-        <w:t>VA</w:t>
-      </w:r>
-      <w:r>
-        <w:t>123’.</w:t>
-      </w:r>
-    </w:p>
-    <w:p>
-      <w:pPr>
-        <w:pStyle w:val="ListBullet"/>
-      </w:pPr>
-      <w:r>
-        <w:t xml:space="preserve">Column 2: </w:t>
-      </w:r>
-      <w:r>
-        <w:t>a string representing the document title</w:t>
-      </w:r>
-      <w:r>
-        <w:t xml:space="preserve"> (automatically generated and will change in each </w:t>
-      </w:r>
-      <w:r>
-        <w:t>Document – it is currently the VEO name and a count</w:t>
-      </w:r>
-      <w:r>
-        <w:t>)</w:t>
+        <w:t>Column 1: a string representing the VA (agency) number. Currently set to ‘VA123’.</w:t>
+      </w:r>
+    </w:p>
+    <w:p>
+      <w:pPr>
+        <w:pStyle w:val="ListBullet"/>
+      </w:pPr>
+      <w:r>
+        <w:t>Column 2: a string representing the document title (automatically generated and will change in each Document – it is currently the VEO name and a count)</w:t>
       </w:r>
     </w:p>
     <w:p>
@@ -411,10 +387,7 @@
         <w:pStyle w:val="Heading2"/>
       </w:pPr>
       <w:r>
-        <w:t>CreateBulkV</w:t>
-      </w:r>
-      <w:r>
-        <w:t>3</w:t>
+        <w:t>CreateBulkV3</w:t>
       </w:r>
     </w:p>
     <w:p>
@@ -422,19 +395,7 @@
         <w:pStyle w:val="BodyText"/>
       </w:pPr>
       <w:r>
-        <w:t>CreateBulkV</w:t>
-      </w:r>
-      <w:r>
-        <w:t>3</w:t>
-      </w:r>
-      <w:r>
-        <w:t xml:space="preserve"> created a large number of semi-random V</w:t>
-      </w:r>
-      <w:r>
-        <w:t>3</w:t>
-      </w:r>
-      <w:r>
-        <w:t xml:space="preserve"> VEOs to assist in testing the VPA module. </w:t>
+        <w:t xml:space="preserve">CreateBulkV3 created a large number of semi-random V3 VEOs to assist in testing the VPA module. </w:t>
       </w:r>
     </w:p>
     <w:p>
@@ -442,13 +403,7 @@
         <w:pStyle w:val="BodyText"/>
       </w:pPr>
       <w:r>
-        <w:t>For each run of CreateBulkV</w:t>
-      </w:r>
-      <w:r>
-        <w:t>3</w:t>
-      </w:r>
-      <w:r>
-        <w:t>, the following features may be changed:</w:t>
+        <w:t>For each run of CreateBulkV3, the following features may be changed:</w:t>
       </w:r>
     </w:p>
     <w:p>
@@ -464,33 +419,15 @@
         <w:pStyle w:val="ListBullet"/>
       </w:pPr>
       <w:r>
-        <w:t xml:space="preserve">The maximum number of </w:t>
-      </w:r>
-      <w:r>
-        <w:t>Information Objects</w:t>
-      </w:r>
-      <w:r>
-        <w:t xml:space="preserve"> that a VEO can contain (the actual number of </w:t>
-      </w:r>
-      <w:r>
-        <w:t>Information Objects</w:t>
-      </w:r>
-      <w:r>
-        <w:t xml:space="preserve"> in each VEO will vary up to this limit)</w:t>
-      </w:r>
-    </w:p>
-    <w:p>
-      <w:pPr>
-        <w:pStyle w:val="ListBullet"/>
-      </w:pPr>
-      <w:r>
-        <w:t xml:space="preserve">The </w:t>
-      </w:r>
-      <w:r>
-        <w:t>metadata package</w:t>
-      </w:r>
-      <w:r>
-        <w:t>. All VEOs created in a run have the same basic metadata, but some provision is made to vary the metadata systematically in a run. This ensures that Documents vary systematically.</w:t>
+        <w:t>The maximum number of Information Objects that a VEO can contain (the actual number of Information Objects in each VEO will vary up to this limit)</w:t>
+      </w:r>
+    </w:p>
+    <w:p>
+      <w:pPr>
+        <w:pStyle w:val="ListBullet"/>
+      </w:pPr>
+      <w:r>
+        <w:t>The metadata package. All VEOs created in a run have the same basic metadata, but some provision is made to vary the metadata systematically in a run. This ensures that Documents vary systematically.</w:t>
       </w:r>
     </w:p>
     <w:p>
@@ -538,19 +475,7 @@
         <w:pStyle w:val="ListBullet"/>
       </w:pPr>
       <w:r>
-        <w:t xml:space="preserve">-m &lt;number&gt; The maximum size of the VEOs (in </w:t>
-      </w:r>
-      <w:r>
-        <w:t>Information Objects</w:t>
-      </w:r>
-      <w:r>
-        <w:t xml:space="preserve">). The actual size of each VEO will vary randomly between 1 </w:t>
-      </w:r>
-      <w:r>
-        <w:t>Information Object</w:t>
-      </w:r>
-      <w:r>
-        <w:t xml:space="preserve"> and this number.</w:t>
+        <w:t>-m &lt;number&gt; The maximum size of the VEOs (in Information Objects). The actual size of each VEO will vary randomly between 1 Information Object and this number.</w:t>
       </w:r>
     </w:p>
     <w:p>
@@ -574,19 +499,7 @@
         <w:pStyle w:val="ListBullet2"/>
       </w:pPr>
       <w:r>
-        <w:t xml:space="preserve">content (directory). The files within this directory are the different </w:t>
-      </w:r>
-      <w:r>
-        <w:t>content files</w:t>
-      </w:r>
-      <w:r>
-        <w:t xml:space="preserve"> of the </w:t>
-      </w:r>
-      <w:r>
-        <w:t>Information Object</w:t>
-      </w:r>
-      <w:r>
-        <w:t>(s) within the VEOs.</w:t>
+        <w:t>content (directory). The files within this directory are the different content files of the Information Object(s) within the VEOs.</w:t>
       </w:r>
     </w:p>
     <w:p>
@@ -594,13 +507,7 @@
         <w:pStyle w:val="ListBullet2"/>
       </w:pPr>
       <w:r>
-        <w:t>templates-</w:t>
-      </w:r>
-      <w:r>
-        <w:t>15-03</w:t>
-      </w:r>
-      <w:r>
-        <w:t xml:space="preserve"> (directory). This subdirectory contains the directory ‘</w:t>
+        <w:t>templates-15-03 (directory). This subdirectory contains the directory ‘</w:t>
       </w:r>
       <w:proofErr w:type="spellStart"/>
       <w:r>
@@ -608,25 +515,7 @@
       </w:r>
       <w:proofErr w:type="spellEnd"/>
       <w:r>
-        <w:t xml:space="preserve">’ (which should not be changed), and </w:t>
-      </w:r>
-      <w:r>
-        <w:t>two</w:t>
-      </w:r>
-      <w:r>
-        <w:t xml:space="preserve"> files: </w:t>
-      </w:r>
-      <w:r>
-        <w:t>agls.txt and VEOReadme.txt (which should not be changed)</w:t>
-      </w:r>
-      <w:r>
-        <w:t xml:space="preserve">. These </w:t>
-      </w:r>
-      <w:r>
-        <w:t>agls.txt</w:t>
-      </w:r>
-      <w:r>
-        <w:t xml:space="preserve"> file can be altered at will to change the VEOs produced in a run.</w:t>
+        <w:t>’ (which should not be changed), and two files: agls.txt and VEOReadme.txt (which should not be changed). These agls.txt file can be altered at will to change the VEOs produced in a run.</w:t>
       </w:r>
     </w:p>
     <w:p>
@@ -704,52 +593,34 @@
         <w:pStyle w:val="BodyText"/>
       </w:pPr>
       <w:r>
-        <w:t xml:space="preserve">For </w:t>
-      </w:r>
-      <w:r>
-        <w:t>m</w:t>
-      </w:r>
-      <w:r>
-        <w:t>etadata, the following information is available to be substituted:</w:t>
-      </w:r>
-    </w:p>
-    <w:p>
-      <w:pPr>
-        <w:pStyle w:val="ListBullet"/>
-      </w:pPr>
-      <w:r>
-        <w:t xml:space="preserve">Column 3: a string representing the </w:t>
-      </w:r>
-      <w:r>
-        <w:t>RDF</w:t>
-      </w:r>
-      <w:r>
-        <w:t xml:space="preserve"> identifier of the </w:t>
+        <w:t>For metadata, the following information is available to be substituted:</w:t>
+      </w:r>
+    </w:p>
+    <w:p>
+      <w:pPr>
+        <w:pStyle w:val="ListBullet"/>
+      </w:pPr>
+      <w:r>
+        <w:t xml:space="preserve">Column 3: a string representing the RDF identifier of the Information Object (automatically generated and will vary among the </w:t>
+      </w:r>
+      <w:r>
+        <w:t>VEOs</w:t>
+      </w:r>
+      <w:r>
+        <w:t>)</w:t>
+      </w:r>
+    </w:p>
+    <w:p>
+      <w:pPr>
+        <w:pStyle w:val="ListBullet"/>
+      </w:pPr>
+      <w:r>
+        <w:t xml:space="preserve">Column 4: a string representing the </w:t>
       </w:r>
       <w:r>
         <w:t>Information Object</w:t>
       </w:r>
       <w:r>
-        <w:t xml:space="preserve"> (automatically generated and will vary among the </w:t>
-      </w:r>
-      <w:r>
-        <w:t>VEOs</w:t>
-      </w:r>
-      <w:r>
-        <w:t>)</w:t>
-      </w:r>
-    </w:p>
-    <w:p>
-      <w:pPr>
-        <w:pStyle w:val="ListBullet"/>
-      </w:pPr>
-      <w:r>
-        <w:t xml:space="preserve">Column 4: a string representing the </w:t>
-      </w:r>
-      <w:r>
-        <w:t>Information Object</w:t>
-      </w:r>
-      <w:r>
         <w:t xml:space="preserve"> title. This is </w:t>
       </w:r>
       <w:r>
@@ -764,16 +635,7 @@
         <w:pStyle w:val="ListBullet"/>
       </w:pPr>
       <w:r>
-        <w:t xml:space="preserve">Column 5: </w:t>
-      </w:r>
-      <w:r>
-        <w:t xml:space="preserve">a string representing the Information Object </w:t>
-      </w:r>
-      <w:r>
-        <w:t>identifier</w:t>
-      </w:r>
-      <w:r>
-        <w:t>. This is the VEO Name.</w:t>
+        <w:t>Column 5: a string representing the Information Object identifier. This is the VEO Name.</w:t>
       </w:r>
     </w:p>
     <w:p>
@@ -813,10 +675,7 @@
         <w:pStyle w:val="ListBullet"/>
       </w:pPr>
       <w:r>
-        <w:t>-</w:t>
-      </w:r>
-      <w:r>
-        <w:t>v Verbose output</w:t>
+        <w:t>-v Verbose output</w:t>
       </w:r>
     </w:p>
     <w:p>
@@ -826,37 +685,40 @@
       <w:r>
         <w:t>-s &lt;directory&gt; A directory containing the necessary V2 and V3 schemas for validation</w:t>
       </w:r>
-    </w:p>
-    <w:p>
-      <w:pPr>
-        <w:pStyle w:val="ListBullet"/>
-      </w:pPr>
-      <w:r>
-        <w:t>-o &lt;directory&gt; A directory where the packages generated from the VEO are to be generated</w:t>
-      </w:r>
-    </w:p>
-    <w:p>
-      <w:pPr>
-        <w:pStyle w:val="ListBullet"/>
-      </w:pPr>
-      <w:r>
-        <w:t>-h If present, use the real handle service. Otherwise fake handles</w:t>
-      </w:r>
-    </w:p>
-    <w:p>
-      <w:pPr>
-        <w:pStyle w:val="ListBullet"/>
-      </w:pPr>
-      <w:r>
-        <w:t>A set of directories containing VEOs (or the VEO files themselves). At least one directory must be present.</w:t>
-      </w:r>
-    </w:p>
-    <w:p>
-      <w:pPr>
-        <w:pStyle w:val="BodyText"/>
-      </w:pPr>
+      <w:r>
+        <w:t>. Normally this will be set in the BAT file</w:t>
+      </w:r>
       <w:bookmarkStart w:id="0" w:name="_GoBack"/>
       <w:bookmarkEnd w:id="0"/>
+    </w:p>
+    <w:p>
+      <w:pPr>
+        <w:pStyle w:val="ListBullet"/>
+      </w:pPr>
+      <w:r>
+        <w:t>-o &lt;directory&gt; A directory where the packages generated from the VEO are to be generated</w:t>
+      </w:r>
+    </w:p>
+    <w:p>
+      <w:pPr>
+        <w:pStyle w:val="ListBullet"/>
+      </w:pPr>
+      <w:r>
+        <w:t>-h If present, use the real handle service. Otherwise fake handles</w:t>
+      </w:r>
+    </w:p>
+    <w:p>
+      <w:pPr>
+        <w:pStyle w:val="ListBullet"/>
+      </w:pPr>
+      <w:r>
+        <w:t>A set of directories containing VEOs (or the VEO files themselves). At least one directory must be present.</w:t>
+      </w:r>
+    </w:p>
+    <w:p>
+      <w:pPr>
+        <w:pStyle w:val="BodyText"/>
+      </w:pPr>
     </w:p>
     <w:sectPr>
       <w:pgSz w:w="11906" w:h="16838"/>

</xml_diff>